<commit_message>
Project Management Plan Updated
</commit_message>
<xml_diff>
--- a/Project Management Plan.docx
+++ b/Project Management Plan.docx
@@ -72,7 +72,17 @@
           <w:sz w:val="27"/>
           <w:szCs w:val="27"/>
         </w:rPr>
-        <w:t xml:space="preserve"> 3</w:t>
+        <w:t xml:space="preserve"> </w:t>
+      </w:r>
+      <w:r>
+        <w:rPr>
+          <w:rFonts w:ascii="Times New Roman" w:hAnsi="Times New Roman" w:cs="Times New Roman"/>
+          <w:b/>
+          <w:bCs/>
+          <w:sz w:val="27"/>
+          <w:szCs w:val="27"/>
+        </w:rPr>
+        <w:t>2</w:t>
       </w:r>
     </w:p>
     <w:p>
@@ -109,7 +119,17 @@
           <w:sz w:val="27"/>
           <w:szCs w:val="27"/>
         </w:rPr>
-        <w:t xml:space="preserve"> 3</w:t>
+        <w:t xml:space="preserve"> </w:t>
+      </w:r>
+      <w:r>
+        <w:rPr>
+          <w:rFonts w:ascii="Times New Roman" w:hAnsi="Times New Roman" w:cs="Times New Roman"/>
+          <w:b/>
+          <w:bCs/>
+          <w:sz w:val="27"/>
+          <w:szCs w:val="27"/>
+        </w:rPr>
+        <w:t>2</w:t>
       </w:r>
     </w:p>
     <w:p>
@@ -146,7 +166,17 @@
           <w:sz w:val="27"/>
           <w:szCs w:val="27"/>
         </w:rPr>
-        <w:t>---- 3</w:t>
+        <w:t xml:space="preserve">---- </w:t>
+      </w:r>
+      <w:r>
+        <w:rPr>
+          <w:rFonts w:ascii="Times New Roman" w:hAnsi="Times New Roman" w:cs="Times New Roman"/>
+          <w:b/>
+          <w:bCs/>
+          <w:sz w:val="27"/>
+          <w:szCs w:val="27"/>
+        </w:rPr>
+        <w:t>2</w:t>
       </w:r>
     </w:p>
     <w:p>
@@ -183,7 +213,17 @@
           <w:sz w:val="27"/>
           <w:szCs w:val="27"/>
         </w:rPr>
-        <w:t xml:space="preserve"> 3</w:t>
+        <w:t xml:space="preserve"> </w:t>
+      </w:r>
+      <w:r>
+        <w:rPr>
+          <w:rFonts w:ascii="Times New Roman" w:hAnsi="Times New Roman" w:cs="Times New Roman"/>
+          <w:b/>
+          <w:bCs/>
+          <w:sz w:val="27"/>
+          <w:szCs w:val="27"/>
+        </w:rPr>
+        <w:t>2</w:t>
       </w:r>
     </w:p>
     <w:p>
@@ -220,7 +260,17 @@
           <w:sz w:val="27"/>
           <w:szCs w:val="27"/>
         </w:rPr>
-        <w:t>- 4</w:t>
+        <w:t xml:space="preserve">- </w:t>
+      </w:r>
+      <w:r>
+        <w:rPr>
+          <w:rFonts w:ascii="Times New Roman" w:hAnsi="Times New Roman" w:cs="Times New Roman"/>
+          <w:b/>
+          <w:bCs/>
+          <w:sz w:val="27"/>
+          <w:szCs w:val="27"/>
+        </w:rPr>
+        <w:t>3</w:t>
       </w:r>
     </w:p>
     <w:p>
@@ -257,7 +307,37 @@
           <w:sz w:val="27"/>
           <w:szCs w:val="27"/>
         </w:rPr>
-        <w:t xml:space="preserve"> 5-9</w:t>
+        <w:t xml:space="preserve"> </w:t>
+      </w:r>
+      <w:r>
+        <w:rPr>
+          <w:rFonts w:ascii="Times New Roman" w:hAnsi="Times New Roman" w:cs="Times New Roman"/>
+          <w:b/>
+          <w:bCs/>
+          <w:sz w:val="27"/>
+          <w:szCs w:val="27"/>
+        </w:rPr>
+        <w:t>4</w:t>
+      </w:r>
+      <w:r>
+        <w:rPr>
+          <w:rFonts w:ascii="Times New Roman" w:hAnsi="Times New Roman" w:cs="Times New Roman"/>
+          <w:b/>
+          <w:bCs/>
+          <w:sz w:val="27"/>
+          <w:szCs w:val="27"/>
+        </w:rPr>
+        <w:t>-</w:t>
+      </w:r>
+      <w:r>
+        <w:rPr>
+          <w:rFonts w:ascii="Times New Roman" w:hAnsi="Times New Roman" w:cs="Times New Roman"/>
+          <w:b/>
+          <w:bCs/>
+          <w:sz w:val="27"/>
+          <w:szCs w:val="27"/>
+        </w:rPr>
+        <w:t>8</w:t>
       </w:r>
     </w:p>
     <w:p>
@@ -294,7 +374,37 @@
           <w:sz w:val="27"/>
           <w:szCs w:val="27"/>
         </w:rPr>
-        <w:t xml:space="preserve"> 10-11</w:t>
+        <w:t xml:space="preserve"> </w:t>
+      </w:r>
+      <w:r>
+        <w:rPr>
+          <w:rFonts w:ascii="Times New Roman" w:hAnsi="Times New Roman" w:cs="Times New Roman"/>
+          <w:b/>
+          <w:bCs/>
+          <w:sz w:val="27"/>
+          <w:szCs w:val="27"/>
+        </w:rPr>
+        <w:t>9</w:t>
+      </w:r>
+      <w:r>
+        <w:rPr>
+          <w:rFonts w:ascii="Times New Roman" w:hAnsi="Times New Roman" w:cs="Times New Roman"/>
+          <w:b/>
+          <w:bCs/>
+          <w:sz w:val="27"/>
+          <w:szCs w:val="27"/>
+        </w:rPr>
+        <w:t>-1</w:t>
+      </w:r>
+      <w:r>
+        <w:rPr>
+          <w:rFonts w:ascii="Times New Roman" w:hAnsi="Times New Roman" w:cs="Times New Roman"/>
+          <w:b/>
+          <w:bCs/>
+          <w:sz w:val="27"/>
+          <w:szCs w:val="27"/>
+        </w:rPr>
+        <w:t>0</w:t>
       </w:r>
     </w:p>
     <w:p>
@@ -331,7 +441,17 @@
           <w:sz w:val="27"/>
           <w:szCs w:val="27"/>
         </w:rPr>
-        <w:t xml:space="preserve"> 12</w:t>
+        <w:t xml:space="preserve"> 1</w:t>
+      </w:r>
+      <w:r>
+        <w:rPr>
+          <w:rFonts w:ascii="Times New Roman" w:hAnsi="Times New Roman" w:cs="Times New Roman"/>
+          <w:b/>
+          <w:bCs/>
+          <w:sz w:val="27"/>
+          <w:szCs w:val="27"/>
+        </w:rPr>
+        <w:t>1</w:t>
       </w:r>
     </w:p>
     <w:p>
@@ -368,7 +488,17 @@
           <w:sz w:val="27"/>
           <w:szCs w:val="27"/>
         </w:rPr>
-        <w:t xml:space="preserve"> 13</w:t>
+        <w:t xml:space="preserve"> 1</w:t>
+      </w:r>
+      <w:r>
+        <w:rPr>
+          <w:rFonts w:ascii="Times New Roman" w:hAnsi="Times New Roman" w:cs="Times New Roman"/>
+          <w:b/>
+          <w:bCs/>
+          <w:sz w:val="27"/>
+          <w:szCs w:val="27"/>
+        </w:rPr>
+        <w:t>2</w:t>
       </w:r>
     </w:p>
     <w:p>
@@ -415,7 +545,17 @@
           <w:sz w:val="27"/>
           <w:szCs w:val="27"/>
         </w:rPr>
-        <w:t xml:space="preserve"> 13</w:t>
+        <w:t xml:space="preserve"> 1</w:t>
+      </w:r>
+      <w:r>
+        <w:rPr>
+          <w:rFonts w:ascii="Times New Roman" w:hAnsi="Times New Roman" w:cs="Times New Roman"/>
+          <w:b/>
+          <w:bCs/>
+          <w:sz w:val="27"/>
+          <w:szCs w:val="27"/>
+        </w:rPr>
+        <w:t>2</w:t>
       </w:r>
     </w:p>
     <w:p>
@@ -452,7 +592,37 @@
           <w:sz w:val="27"/>
           <w:szCs w:val="27"/>
         </w:rPr>
-        <w:t xml:space="preserve"> 14-16</w:t>
+        <w:t xml:space="preserve"> 1</w:t>
+      </w:r>
+      <w:r>
+        <w:rPr>
+          <w:rFonts w:ascii="Times New Roman" w:hAnsi="Times New Roman" w:cs="Times New Roman"/>
+          <w:b/>
+          <w:bCs/>
+          <w:sz w:val="27"/>
+          <w:szCs w:val="27"/>
+        </w:rPr>
+        <w:t>2</w:t>
+      </w:r>
+      <w:r>
+        <w:rPr>
+          <w:rFonts w:ascii="Times New Roman" w:hAnsi="Times New Roman" w:cs="Times New Roman"/>
+          <w:b/>
+          <w:bCs/>
+          <w:sz w:val="27"/>
+          <w:szCs w:val="27"/>
+        </w:rPr>
+        <w:t>-1</w:t>
+      </w:r>
+      <w:r>
+        <w:rPr>
+          <w:rFonts w:ascii="Times New Roman" w:hAnsi="Times New Roman" w:cs="Times New Roman"/>
+          <w:b/>
+          <w:bCs/>
+          <w:sz w:val="27"/>
+          <w:szCs w:val="27"/>
+        </w:rPr>
+        <w:t>5</w:t>
       </w:r>
     </w:p>
     <w:p>
@@ -489,7 +659,37 @@
           <w:sz w:val="27"/>
           <w:szCs w:val="27"/>
         </w:rPr>
-        <w:t xml:space="preserve"> 17-18</w:t>
+        <w:t xml:space="preserve"> 1</w:t>
+      </w:r>
+      <w:r>
+        <w:rPr>
+          <w:rFonts w:ascii="Times New Roman" w:hAnsi="Times New Roman" w:cs="Times New Roman"/>
+          <w:b/>
+          <w:bCs/>
+          <w:sz w:val="27"/>
+          <w:szCs w:val="27"/>
+        </w:rPr>
+        <w:t>6</w:t>
+      </w:r>
+      <w:r>
+        <w:rPr>
+          <w:rFonts w:ascii="Times New Roman" w:hAnsi="Times New Roman" w:cs="Times New Roman"/>
+          <w:b/>
+          <w:bCs/>
+          <w:sz w:val="27"/>
+          <w:szCs w:val="27"/>
+        </w:rPr>
+        <w:t>-1</w:t>
+      </w:r>
+      <w:r>
+        <w:rPr>
+          <w:rFonts w:ascii="Times New Roman" w:hAnsi="Times New Roman" w:cs="Times New Roman"/>
+          <w:b/>
+          <w:bCs/>
+          <w:sz w:val="27"/>
+          <w:szCs w:val="27"/>
+        </w:rPr>
+        <w:t>7</w:t>
       </w:r>
     </w:p>
     <w:p>
@@ -526,7 +726,37 @@
           <w:sz w:val="27"/>
           <w:szCs w:val="27"/>
         </w:rPr>
-        <w:t xml:space="preserve"> 19-20</w:t>
+        <w:t xml:space="preserve"> 1</w:t>
+      </w:r>
+      <w:r>
+        <w:rPr>
+          <w:rFonts w:ascii="Times New Roman" w:hAnsi="Times New Roman" w:cs="Times New Roman"/>
+          <w:b/>
+          <w:bCs/>
+          <w:sz w:val="27"/>
+          <w:szCs w:val="27"/>
+        </w:rPr>
+        <w:t>8</w:t>
+      </w:r>
+      <w:r>
+        <w:rPr>
+          <w:rFonts w:ascii="Times New Roman" w:hAnsi="Times New Roman" w:cs="Times New Roman"/>
+          <w:b/>
+          <w:bCs/>
+          <w:sz w:val="27"/>
+          <w:szCs w:val="27"/>
+        </w:rPr>
+        <w:t>-</w:t>
+      </w:r>
+      <w:r>
+        <w:rPr>
+          <w:rFonts w:ascii="Times New Roman" w:hAnsi="Times New Roman" w:cs="Times New Roman"/>
+          <w:b/>
+          <w:bCs/>
+          <w:sz w:val="27"/>
+          <w:szCs w:val="27"/>
+        </w:rPr>
+        <w:t>19</w:t>
       </w:r>
     </w:p>
     <w:p>
@@ -573,7 +803,17 @@
           <w:sz w:val="27"/>
           <w:szCs w:val="27"/>
         </w:rPr>
-        <w:t xml:space="preserve"> 21</w:t>
+        <w:t xml:space="preserve"> 2</w:t>
+      </w:r>
+      <w:r>
+        <w:rPr>
+          <w:rFonts w:ascii="Times New Roman" w:hAnsi="Times New Roman" w:cs="Times New Roman"/>
+          <w:b/>
+          <w:bCs/>
+          <w:sz w:val="27"/>
+          <w:szCs w:val="27"/>
+        </w:rPr>
+        <w:t>0</w:t>
       </w:r>
     </w:p>
     <w:p>
@@ -873,25 +1113,7 @@
           <w:sz w:val="24"/>
           <w:szCs w:val="24"/>
         </w:rPr>
-        <w:t xml:space="preserve">And the applicant </w:t>
-      </w:r>
-      <w:proofErr w:type="gramStart"/>
-      <w:r>
-        <w:rPr>
-          <w:rFonts w:ascii="Times New Roman" w:hAnsi="Times New Roman" w:cs="Times New Roman"/>
-          <w:sz w:val="24"/>
-          <w:szCs w:val="24"/>
-        </w:rPr>
-        <w:t>do</w:t>
-      </w:r>
-      <w:proofErr w:type="gramEnd"/>
-      <w:r>
-        <w:rPr>
-          <w:rFonts w:ascii="Times New Roman" w:hAnsi="Times New Roman" w:cs="Times New Roman"/>
-          <w:sz w:val="24"/>
-          <w:szCs w:val="24"/>
-        </w:rPr>
-        <w:t xml:space="preserve"> apply upon that recruitment post. </w:t>
+        <w:t xml:space="preserve">And the applicant do apply upon that recruitment post. </w:t>
       </w:r>
     </w:p>
     <w:p>
@@ -1384,25 +1606,7 @@
           <w:sz w:val="24"/>
           <w:szCs w:val="24"/>
         </w:rPr>
-        <w:t xml:space="preserve">a recruiter can get many applicants within a short time and can easily choose an applicant by judging. On the other hand, an applicant also gets many </w:t>
-      </w:r>
-      <w:proofErr w:type="gramStart"/>
-      <w:r>
-        <w:rPr>
-          <w:rFonts w:ascii="Times New Roman" w:hAnsi="Times New Roman" w:cs="Times New Roman"/>
-          <w:sz w:val="24"/>
-          <w:szCs w:val="24"/>
-        </w:rPr>
-        <w:t>recruitment</w:t>
-      </w:r>
-      <w:proofErr w:type="gramEnd"/>
-      <w:r>
-        <w:rPr>
-          <w:rFonts w:ascii="Times New Roman" w:hAnsi="Times New Roman" w:cs="Times New Roman"/>
-          <w:sz w:val="24"/>
-          <w:szCs w:val="24"/>
-        </w:rPr>
-        <w:t xml:space="preserve"> offers within a short time and can easily apply.</w:t>
+        <w:t>a recruiter can get many applicants within a short time and can easily choose an applicant by judging. On the other hand, an applicant also gets many recruitment offers within a short time and can easily apply.</w:t>
       </w:r>
     </w:p>
     <w:p>
@@ -1451,25 +1655,7 @@
           <w:sz w:val="24"/>
           <w:szCs w:val="24"/>
         </w:rPr>
-        <w:t xml:space="preserve">When a user </w:t>
-      </w:r>
-      <w:proofErr w:type="gramStart"/>
-      <w:r>
-        <w:rPr>
-          <w:rFonts w:ascii="Times New Roman" w:hAnsi="Times New Roman" w:cs="Times New Roman"/>
-          <w:sz w:val="24"/>
-          <w:szCs w:val="24"/>
-        </w:rPr>
-        <w:t>use</w:t>
-      </w:r>
-      <w:proofErr w:type="gramEnd"/>
-      <w:r>
-        <w:rPr>
-          <w:rFonts w:ascii="Times New Roman" w:hAnsi="Times New Roman" w:cs="Times New Roman"/>
-          <w:sz w:val="24"/>
-          <w:szCs w:val="24"/>
-        </w:rPr>
-        <w:t xml:space="preserve"> this </w:t>
+        <w:t xml:space="preserve">When a user use this </w:t>
       </w:r>
       <w:r>
         <w:rPr>
@@ -1485,25 +1671,7 @@
           <w:sz w:val="24"/>
           <w:szCs w:val="24"/>
         </w:rPr>
-        <w:t xml:space="preserve"> they have to sign up and there will be two option. One is applicant and another is recruitment. In applicant option candidate can make their own profile and apply for imam or muazzin. In our software there will have database. In this database all the information will save of the candidate who want to be </w:t>
-      </w:r>
-      <w:proofErr w:type="gramStart"/>
-      <w:r>
-        <w:rPr>
-          <w:rFonts w:ascii="Times New Roman" w:hAnsi="Times New Roman" w:cs="Times New Roman"/>
-          <w:sz w:val="24"/>
-          <w:szCs w:val="24"/>
-        </w:rPr>
-        <w:t>a</w:t>
-      </w:r>
-      <w:proofErr w:type="gramEnd"/>
-      <w:r>
-        <w:rPr>
-          <w:rFonts w:ascii="Times New Roman" w:hAnsi="Times New Roman" w:cs="Times New Roman"/>
-          <w:sz w:val="24"/>
-          <w:szCs w:val="24"/>
-        </w:rPr>
-        <w:t xml:space="preserve"> imam or muazzin. There will be a notification bell system which shows which mosque need imam or mosque to the candidate. Candidate can apply those recruitment post via notification bell. </w:t>
+        <w:t xml:space="preserve"> they have to sign up and there will be two option. One is applicant and another is recruitment. In applicant option candidate can make their own profile and apply for imam or muazzin. In our software there will have database. In this database all the information will save of the candidate who want to be a imam or muazzin. There will be a notification bell system which shows which mosque need imam or mosque to the candidate. Candidate can apply those recruitment post via notification bell. </w:t>
       </w:r>
     </w:p>
     <w:p>
@@ -1521,27 +1689,7 @@
           <w:sz w:val="24"/>
           <w:szCs w:val="24"/>
         </w:rPr>
-        <w:t xml:space="preserve">There will another option name recruitment which allow user that post a recruitment for imam or muazzin. When user post a recruitment of imam or muazzin of that post candidate will response his post and user can show all the information of candidate which candidate upload on his profile. If user choose a candidate they can also communicate with the candidate. There will be another option name interview, which allow the user can take </w:t>
-      </w:r>
-      <w:proofErr w:type="spellStart"/>
-      <w:proofErr w:type="gramStart"/>
-      <w:r>
-        <w:rPr>
-          <w:rFonts w:ascii="Times New Roman" w:hAnsi="Times New Roman" w:cs="Times New Roman"/>
-          <w:sz w:val="24"/>
-          <w:szCs w:val="24"/>
-        </w:rPr>
-        <w:t>a</w:t>
-      </w:r>
-      <w:proofErr w:type="spellEnd"/>
-      <w:proofErr w:type="gramEnd"/>
-      <w:r>
-        <w:rPr>
-          <w:rFonts w:ascii="Times New Roman" w:hAnsi="Times New Roman" w:cs="Times New Roman"/>
-          <w:sz w:val="24"/>
-          <w:szCs w:val="24"/>
-        </w:rPr>
-        <w:t xml:space="preserve"> interview with the candidate via video and audio</w:t>
+        <w:t>There will another option name recruitment which allow user that post a recruitment for imam or muazzin. When user post a recruitment of imam or muazzin of that post candidate will response his post and user can show all the information of candidate which candidate upload on his profile. If user choose a candidate they can also communicate with the candidate. There will be another option name interview, which allow the user can take a interview with the candidate via video and audio</w:t>
       </w:r>
       <w:r>
         <w:rPr>
@@ -1797,25 +1945,7 @@
                 <w:sz w:val="24"/>
                 <w:szCs w:val="24"/>
               </w:rPr>
-              <w:t xml:space="preserve">Md. </w:t>
-            </w:r>
-            <w:proofErr w:type="spellStart"/>
-            <w:r>
-              <w:rPr>
-                <w:rFonts w:ascii="Times New Roman" w:hAnsi="Times New Roman" w:cs="Times New Roman"/>
-                <w:sz w:val="24"/>
-                <w:szCs w:val="24"/>
-              </w:rPr>
-              <w:t>Taufiqul</w:t>
-            </w:r>
-            <w:proofErr w:type="spellEnd"/>
-            <w:r>
-              <w:rPr>
-                <w:rFonts w:ascii="Times New Roman" w:hAnsi="Times New Roman" w:cs="Times New Roman"/>
-                <w:sz w:val="24"/>
-                <w:szCs w:val="24"/>
-              </w:rPr>
-              <w:t xml:space="preserve"> Islam</w:t>
+              <w:t>Md. Taufiqul Islam</w:t>
             </w:r>
           </w:p>
         </w:tc>
@@ -1867,25 +1997,7 @@
                 <w:sz w:val="24"/>
                 <w:szCs w:val="24"/>
               </w:rPr>
-              <w:t xml:space="preserve"> the </w:t>
-            </w:r>
-            <w:proofErr w:type="gramStart"/>
-            <w:r>
-              <w:rPr>
-                <w:rFonts w:ascii="Times New Roman" w:hAnsi="Times New Roman" w:cs="Times New Roman"/>
-                <w:sz w:val="24"/>
-                <w:szCs w:val="24"/>
-              </w:rPr>
-              <w:t>profit</w:t>
-            </w:r>
-            <w:proofErr w:type="gramEnd"/>
-            <w:r>
-              <w:rPr>
-                <w:rFonts w:ascii="Times New Roman" w:hAnsi="Times New Roman" w:cs="Times New Roman"/>
-                <w:sz w:val="24"/>
-                <w:szCs w:val="24"/>
-              </w:rPr>
-              <w:t xml:space="preserve"> the business makes and achieving a return for investors.</w:t>
+              <w:t xml:space="preserve"> the profit the business makes and achieving a return for investors.</w:t>
             </w:r>
           </w:p>
         </w:tc>
@@ -2255,25 +2367,7 @@
                 <w:sz w:val="24"/>
                 <w:szCs w:val="24"/>
               </w:rPr>
-              <w:t xml:space="preserve">Md. </w:t>
-            </w:r>
-            <w:proofErr w:type="spellStart"/>
-            <w:r>
-              <w:rPr>
-                <w:rFonts w:ascii="Times New Roman" w:hAnsi="Times New Roman" w:cs="Times New Roman"/>
-                <w:sz w:val="24"/>
-                <w:szCs w:val="24"/>
-              </w:rPr>
-              <w:t>Takiul</w:t>
-            </w:r>
-            <w:proofErr w:type="spellEnd"/>
-            <w:r>
-              <w:rPr>
-                <w:rFonts w:ascii="Times New Roman" w:hAnsi="Times New Roman" w:cs="Times New Roman"/>
-                <w:sz w:val="24"/>
-                <w:szCs w:val="24"/>
-              </w:rPr>
-              <w:t xml:space="preserve"> Islam</w:t>
+              <w:t>Md. Takiul Islam</w:t>
             </w:r>
           </w:p>
         </w:tc>
@@ -2534,25 +2628,7 @@
                 <w:sz w:val="24"/>
                 <w:szCs w:val="24"/>
               </w:rPr>
-              <w:t xml:space="preserve">Md. </w:t>
-            </w:r>
-            <w:proofErr w:type="spellStart"/>
-            <w:r>
-              <w:rPr>
-                <w:rFonts w:ascii="Times New Roman" w:hAnsi="Times New Roman" w:cs="Times New Roman"/>
-                <w:sz w:val="24"/>
-                <w:szCs w:val="24"/>
-              </w:rPr>
-              <w:t>Shohidul</w:t>
-            </w:r>
-            <w:proofErr w:type="spellEnd"/>
-            <w:r>
-              <w:rPr>
-                <w:rFonts w:ascii="Times New Roman" w:hAnsi="Times New Roman" w:cs="Times New Roman"/>
-                <w:sz w:val="24"/>
-                <w:szCs w:val="24"/>
-              </w:rPr>
-              <w:t xml:space="preserve"> Islam</w:t>
+              <w:t>Md. Shohidul Islam</w:t>
             </w:r>
           </w:p>
           <w:p>
@@ -2776,25 +2852,7 @@
                 <w:sz w:val="24"/>
                 <w:szCs w:val="24"/>
               </w:rPr>
-              <w:t xml:space="preserve">Md. </w:t>
-            </w:r>
-            <w:proofErr w:type="spellStart"/>
-            <w:r>
-              <w:rPr>
-                <w:rFonts w:ascii="Times New Roman" w:hAnsi="Times New Roman" w:cs="Times New Roman"/>
-                <w:sz w:val="24"/>
-                <w:szCs w:val="24"/>
-              </w:rPr>
-              <w:t>Tanjimul</w:t>
-            </w:r>
-            <w:proofErr w:type="spellEnd"/>
-            <w:r>
-              <w:rPr>
-                <w:rFonts w:ascii="Times New Roman" w:hAnsi="Times New Roman" w:cs="Times New Roman"/>
-                <w:sz w:val="24"/>
-                <w:szCs w:val="24"/>
-              </w:rPr>
-              <w:t xml:space="preserve"> Haque</w:t>
+              <w:t>Md. Tanjimul Haque</w:t>
             </w:r>
           </w:p>
           <w:p>
@@ -2891,25 +2949,7 @@
                 <w:sz w:val="24"/>
                 <w:szCs w:val="24"/>
               </w:rPr>
-              <w:t xml:space="preserve">Md. </w:t>
-            </w:r>
-            <w:proofErr w:type="spellStart"/>
-            <w:r>
-              <w:rPr>
-                <w:rFonts w:ascii="Times New Roman" w:hAnsi="Times New Roman" w:cs="Times New Roman"/>
-                <w:sz w:val="24"/>
-                <w:szCs w:val="24"/>
-              </w:rPr>
-              <w:t>Tammad</w:t>
-            </w:r>
-            <w:proofErr w:type="spellEnd"/>
-            <w:r>
-              <w:rPr>
-                <w:rFonts w:ascii="Times New Roman" w:hAnsi="Times New Roman" w:cs="Times New Roman"/>
-                <w:sz w:val="24"/>
-                <w:szCs w:val="24"/>
-              </w:rPr>
-              <w:t xml:space="preserve"> Chowdhury</w:t>
+              <w:t>Md. Tammad Chowdhury</w:t>
             </w:r>
           </w:p>
           <w:p>
@@ -2927,25 +2967,7 @@
                 <w:sz w:val="24"/>
                 <w:szCs w:val="24"/>
               </w:rPr>
-              <w:t xml:space="preserve">Md. </w:t>
-            </w:r>
-            <w:proofErr w:type="spellStart"/>
-            <w:r>
-              <w:rPr>
-                <w:rFonts w:ascii="Times New Roman" w:hAnsi="Times New Roman" w:cs="Times New Roman"/>
-                <w:sz w:val="24"/>
-                <w:szCs w:val="24"/>
-              </w:rPr>
-              <w:t>Shoummo</w:t>
-            </w:r>
-            <w:proofErr w:type="spellEnd"/>
-            <w:r>
-              <w:rPr>
-                <w:rFonts w:ascii="Times New Roman" w:hAnsi="Times New Roman" w:cs="Times New Roman"/>
-                <w:sz w:val="24"/>
-                <w:szCs w:val="24"/>
-              </w:rPr>
-              <w:t xml:space="preserve"> Akter</w:t>
+              <w:t>Md. Shoummo Akter</w:t>
             </w:r>
           </w:p>
           <w:p>
@@ -3650,18 +3672,8 @@
                 <w:sz w:val="24"/>
                 <w:szCs w:val="24"/>
               </w:rPr>
-              <w:t xml:space="preserve">Md. Al </w:t>
-            </w:r>
-            <w:proofErr w:type="spellStart"/>
-            <w:r>
-              <w:rPr>
-                <w:rFonts w:ascii="Times New Roman" w:hAnsi="Times New Roman" w:cs="Times New Roman"/>
-                <w:sz w:val="24"/>
-                <w:szCs w:val="24"/>
-              </w:rPr>
-              <w:t>Jubayer</w:t>
-            </w:r>
-            <w:proofErr w:type="spellEnd"/>
+              <w:t>Md. Al Jubayer</w:t>
+            </w:r>
           </w:p>
           <w:p>
             <w:pPr>
@@ -3726,25 +3738,7 @@
                 <w:sz w:val="24"/>
                 <w:szCs w:val="24"/>
               </w:rPr>
-              <w:t xml:space="preserve">Md. </w:t>
-            </w:r>
-            <w:proofErr w:type="spellStart"/>
-            <w:r>
-              <w:rPr>
-                <w:rFonts w:ascii="Times New Roman" w:hAnsi="Times New Roman" w:cs="Times New Roman"/>
-                <w:sz w:val="24"/>
-                <w:szCs w:val="24"/>
-              </w:rPr>
-              <w:t>Shofique</w:t>
-            </w:r>
-            <w:proofErr w:type="spellEnd"/>
-            <w:r>
-              <w:rPr>
-                <w:rFonts w:ascii="Times New Roman" w:hAnsi="Times New Roman" w:cs="Times New Roman"/>
-                <w:sz w:val="24"/>
-                <w:szCs w:val="24"/>
-              </w:rPr>
-              <w:t xml:space="preserve"> Islam</w:t>
+              <w:t>Md. Shofique Islam</w:t>
             </w:r>
           </w:p>
           <w:p>
@@ -4126,31 +4120,7 @@
           <w:u w:val="single"/>
         </w:rPr>
         <w:lastRenderedPageBreak/>
-        <w:t xml:space="preserve">Stakeholder Prioritization </w:t>
-      </w:r>
-      <w:proofErr w:type="gramStart"/>
-      <w:r>
-        <w:rPr>
-          <w:rFonts w:ascii="Times New Roman" w:hAnsi="Times New Roman" w:cs="Times New Roman"/>
-          <w:b/>
-          <w:bCs/>
-          <w:sz w:val="25"/>
-          <w:szCs w:val="25"/>
-          <w:u w:val="single"/>
-        </w:rPr>
-        <w:t>For</w:t>
-      </w:r>
-      <w:proofErr w:type="gramEnd"/>
-      <w:r>
-        <w:rPr>
-          <w:rFonts w:ascii="Times New Roman" w:hAnsi="Times New Roman" w:cs="Times New Roman"/>
-          <w:b/>
-          <w:bCs/>
-          <w:sz w:val="25"/>
-          <w:szCs w:val="25"/>
-          <w:u w:val="single"/>
-        </w:rPr>
-        <w:t xml:space="preserve"> Internal </w:t>
+        <w:t xml:space="preserve">Stakeholder Prioritization For Internal </w:t>
       </w:r>
       <w:r>
         <w:rPr>
@@ -4357,31 +4327,7 @@
                 <w:sz w:val="26"/>
                 <w:szCs w:val="26"/>
               </w:rPr>
-              <w:t xml:space="preserve">Impact of </w:t>
-            </w:r>
-            <w:proofErr w:type="gramStart"/>
-            <w:r>
-              <w:rPr>
-                <w:rFonts w:ascii="Calibri" w:eastAsia="Times New Roman" w:hAnsi="Calibri" w:cs="Calibri"/>
-                <w:b/>
-                <w:bCs/>
-                <w:color w:val="000000"/>
-                <w:sz w:val="26"/>
-                <w:szCs w:val="26"/>
-              </w:rPr>
-              <w:t>Charge(</w:t>
-            </w:r>
-            <w:proofErr w:type="gramEnd"/>
-            <w:r>
-              <w:rPr>
-                <w:rFonts w:ascii="Calibri" w:eastAsia="Times New Roman" w:hAnsi="Calibri" w:cs="Calibri"/>
-                <w:b/>
-                <w:bCs/>
-                <w:color w:val="000000"/>
-                <w:sz w:val="26"/>
-                <w:szCs w:val="26"/>
-              </w:rPr>
-              <w:t>Interest)</w:t>
+              <w:t>Impact of Charge(Interest)</w:t>
             </w:r>
           </w:p>
         </w:tc>
@@ -4420,31 +4366,7 @@
                 <w:sz w:val="26"/>
                 <w:szCs w:val="26"/>
               </w:rPr>
-              <w:t xml:space="preserve">Level of </w:t>
-            </w:r>
-            <w:proofErr w:type="gramStart"/>
-            <w:r>
-              <w:rPr>
-                <w:rFonts w:ascii="Calibri" w:eastAsia="Times New Roman" w:hAnsi="Calibri" w:cs="Calibri"/>
-                <w:b/>
-                <w:bCs/>
-                <w:color w:val="000000"/>
-                <w:sz w:val="26"/>
-                <w:szCs w:val="26"/>
-              </w:rPr>
-              <w:t>Influence(</w:t>
-            </w:r>
-            <w:proofErr w:type="gramEnd"/>
-            <w:r>
-              <w:rPr>
-                <w:rFonts w:ascii="Calibri" w:eastAsia="Times New Roman" w:hAnsi="Calibri" w:cs="Calibri"/>
-                <w:b/>
-                <w:bCs/>
-                <w:color w:val="000000"/>
-                <w:sz w:val="26"/>
-                <w:szCs w:val="26"/>
-              </w:rPr>
-              <w:t>Power)</w:t>
+              <w:t>Level of Influence(Power)</w:t>
             </w:r>
           </w:p>
         </w:tc>
@@ -7220,31 +7142,7 @@
           <w:u w:val="single"/>
         </w:rPr>
         <w:lastRenderedPageBreak/>
-        <w:t xml:space="preserve">Stakeholder Prioritization </w:t>
-      </w:r>
-      <w:proofErr w:type="gramStart"/>
-      <w:r>
-        <w:rPr>
-          <w:rFonts w:ascii="Times New Roman" w:hAnsi="Times New Roman" w:cs="Times New Roman"/>
-          <w:b/>
-          <w:bCs/>
-          <w:sz w:val="25"/>
-          <w:szCs w:val="25"/>
-          <w:u w:val="single"/>
-        </w:rPr>
-        <w:t>For</w:t>
-      </w:r>
-      <w:proofErr w:type="gramEnd"/>
-      <w:r>
-        <w:rPr>
-          <w:rFonts w:ascii="Times New Roman" w:hAnsi="Times New Roman" w:cs="Times New Roman"/>
-          <w:b/>
-          <w:bCs/>
-          <w:sz w:val="25"/>
-          <w:szCs w:val="25"/>
-          <w:u w:val="single"/>
-        </w:rPr>
-        <w:t xml:space="preserve"> </w:t>
+        <w:t xml:space="preserve">Stakeholder Prioritization For </w:t>
       </w:r>
       <w:r>
         <w:rPr>
@@ -7460,31 +7358,7 @@
                 <w:sz w:val="26"/>
                 <w:szCs w:val="26"/>
               </w:rPr>
-              <w:t xml:space="preserve">Impact of </w:t>
-            </w:r>
-            <w:proofErr w:type="gramStart"/>
-            <w:r>
-              <w:rPr>
-                <w:rFonts w:ascii="Calibri" w:eastAsia="Times New Roman" w:hAnsi="Calibri" w:cs="Calibri"/>
-                <w:b/>
-                <w:bCs/>
-                <w:color w:val="000000"/>
-                <w:sz w:val="26"/>
-                <w:szCs w:val="26"/>
-              </w:rPr>
-              <w:t>Charge(</w:t>
-            </w:r>
-            <w:proofErr w:type="gramEnd"/>
-            <w:r>
-              <w:rPr>
-                <w:rFonts w:ascii="Calibri" w:eastAsia="Times New Roman" w:hAnsi="Calibri" w:cs="Calibri"/>
-                <w:b/>
-                <w:bCs/>
-                <w:color w:val="000000"/>
-                <w:sz w:val="26"/>
-                <w:szCs w:val="26"/>
-              </w:rPr>
-              <w:t>Interest)</w:t>
+              <w:t>Impact of Charge(Interest)</w:t>
             </w:r>
           </w:p>
         </w:tc>
@@ -7523,31 +7397,7 @@
                 <w:sz w:val="26"/>
                 <w:szCs w:val="26"/>
               </w:rPr>
-              <w:t xml:space="preserve">Level of </w:t>
-            </w:r>
-            <w:proofErr w:type="gramStart"/>
-            <w:r>
-              <w:rPr>
-                <w:rFonts w:ascii="Calibri" w:eastAsia="Times New Roman" w:hAnsi="Calibri" w:cs="Calibri"/>
-                <w:b/>
-                <w:bCs/>
-                <w:color w:val="000000"/>
-                <w:sz w:val="26"/>
-                <w:szCs w:val="26"/>
-              </w:rPr>
-              <w:t>Influence(</w:t>
-            </w:r>
-            <w:proofErr w:type="gramEnd"/>
-            <w:r>
-              <w:rPr>
-                <w:rFonts w:ascii="Calibri" w:eastAsia="Times New Roman" w:hAnsi="Calibri" w:cs="Calibri"/>
-                <w:b/>
-                <w:bCs/>
-                <w:color w:val="000000"/>
-                <w:sz w:val="26"/>
-                <w:szCs w:val="26"/>
-              </w:rPr>
-              <w:t>Power)</w:t>
+              <w:t>Level of Influence(Power)</w:t>
             </w:r>
           </w:p>
         </w:tc>
@@ -10312,25 +10162,7 @@
           <w:sz w:val="24"/>
           <w:szCs w:val="24"/>
         </w:rPr>
-        <w:t xml:space="preserve">(Visual Studio, Composer, node </w:t>
-      </w:r>
-      <w:proofErr w:type="spellStart"/>
-      <w:r>
-        <w:rPr>
-          <w:rFonts w:ascii="Times New Roman" w:hAnsi="Times New Roman" w:cs="Times New Roman"/>
-          <w:sz w:val="24"/>
-          <w:szCs w:val="24"/>
-        </w:rPr>
-        <w:t>js</w:t>
-      </w:r>
-      <w:proofErr w:type="spellEnd"/>
-      <w:r>
-        <w:rPr>
-          <w:rFonts w:ascii="Times New Roman" w:hAnsi="Times New Roman" w:cs="Times New Roman"/>
-          <w:sz w:val="24"/>
-          <w:szCs w:val="24"/>
-        </w:rPr>
-        <w:t>)</w:t>
+        <w:t>(Visual Studio, Composer, node js)</w:t>
       </w:r>
     </w:p>
     <w:p>
@@ -10353,25 +10185,7 @@
           <w:sz w:val="24"/>
           <w:szCs w:val="24"/>
         </w:rPr>
-        <w:t xml:space="preserve">Basic tools (Microsoft 360, </w:t>
-      </w:r>
-      <w:proofErr w:type="spellStart"/>
-      <w:r>
-        <w:rPr>
-          <w:rFonts w:ascii="Times New Roman" w:hAnsi="Times New Roman" w:cs="Times New Roman"/>
-          <w:sz w:val="24"/>
-          <w:szCs w:val="24"/>
-        </w:rPr>
-        <w:t>Drawio</w:t>
-      </w:r>
-      <w:proofErr w:type="spellEnd"/>
-      <w:r>
-        <w:rPr>
-          <w:rFonts w:ascii="Times New Roman" w:hAnsi="Times New Roman" w:cs="Times New Roman"/>
-          <w:sz w:val="24"/>
-          <w:szCs w:val="24"/>
-        </w:rPr>
-        <w:t>, Browser, Notepad)</w:t>
+        <w:t>Basic tools (Microsoft 360, Drawio, Browser, Notepad)</w:t>
       </w:r>
     </w:p>
     <w:p>
@@ -10909,25 +10723,7 @@
           <w:sz w:val="24"/>
           <w:szCs w:val="24"/>
         </w:rPr>
-        <w:t xml:space="preserve">For reducing the </w:t>
-      </w:r>
-      <w:proofErr w:type="gramStart"/>
-      <w:r>
-        <w:rPr>
-          <w:rFonts w:ascii="Times New Roman" w:hAnsi="Times New Roman" w:cs="Times New Roman"/>
-          <w:sz w:val="24"/>
-          <w:szCs w:val="24"/>
-        </w:rPr>
-        <w:t>cost</w:t>
-      </w:r>
-      <w:proofErr w:type="gramEnd"/>
-      <w:r>
-        <w:rPr>
-          <w:rFonts w:ascii="Times New Roman" w:hAnsi="Times New Roman" w:cs="Times New Roman"/>
-          <w:sz w:val="24"/>
-          <w:szCs w:val="24"/>
-        </w:rPr>
-        <w:t xml:space="preserve"> we will hire an all-rounder programmer. All-rounder programmer means a programmer who can do system design, create diagrams, and code. We can use free software or less price software. We will hire one or two expert testers. That expert senior testers can train other juniors less expert tester. </w:t>
+        <w:t xml:space="preserve">For reducing the cost we will hire an all-rounder programmer. All-rounder programmer means a programmer who can do system design, create diagrams, and code. We can use free software or less price software. We will hire one or two expert testers. That expert senior testers can train other juniors less expert tester. </w:t>
       </w:r>
     </w:p>
     <w:p>
@@ -18141,27 +17937,7 @@
                 <w:sz w:val="24"/>
                 <w:szCs w:val="24"/>
               </w:rPr>
-              <w:t xml:space="preserve">Delayed Testing Due To </w:t>
-            </w:r>
-            <w:proofErr w:type="gramStart"/>
-            <w:r>
-              <w:rPr>
-                <w:rFonts w:ascii="Times New Roman" w:hAnsi="Times New Roman" w:cs="Times New Roman"/>
-                <w:color w:val="000000" w:themeColor="text1"/>
-                <w:sz w:val="24"/>
-                <w:szCs w:val="24"/>
-              </w:rPr>
-              <w:t>new</w:t>
-            </w:r>
-            <w:proofErr w:type="gramEnd"/>
-            <w:r>
-              <w:rPr>
-                <w:rFonts w:ascii="Times New Roman" w:hAnsi="Times New Roman" w:cs="Times New Roman"/>
-                <w:color w:val="000000" w:themeColor="text1"/>
-                <w:sz w:val="24"/>
-                <w:szCs w:val="24"/>
-              </w:rPr>
-              <w:t xml:space="preserve"> Issues.</w:t>
+              <w:t>Delayed Testing Due To new Issues.</w:t>
             </w:r>
           </w:p>
         </w:tc>
@@ -20574,23 +20350,7 @@
           <w:sz w:val="24"/>
           <w:szCs w:val="24"/>
         </w:rPr>
-        <w:t xml:space="preserve"> and </w:t>
-      </w:r>
-      <w:proofErr w:type="spellStart"/>
-      <w:r>
-        <w:rPr>
-          <w:sz w:val="24"/>
-          <w:szCs w:val="24"/>
-        </w:rPr>
-        <w:t>khadim</w:t>
-      </w:r>
-      <w:proofErr w:type="spellEnd"/>
-      <w:r>
-        <w:rPr>
-          <w:sz w:val="24"/>
-          <w:szCs w:val="24"/>
-        </w:rPr>
-        <w:t xml:space="preserve">. Our system will help to requite them in </w:t>
+        <w:t xml:space="preserve"> and khadim. Our system will help to requite them in </w:t>
       </w:r>
       <w:r>
         <w:rPr>
@@ -20618,23 +20378,7 @@
           <w:sz w:val="24"/>
           <w:szCs w:val="24"/>
         </w:rPr>
-        <w:t xml:space="preserve"> and </w:t>
-      </w:r>
-      <w:proofErr w:type="spellStart"/>
-      <w:r>
-        <w:rPr>
-          <w:sz w:val="24"/>
-          <w:szCs w:val="24"/>
-        </w:rPr>
-        <w:t>khadim</w:t>
-      </w:r>
-      <w:proofErr w:type="spellEnd"/>
-      <w:r>
-        <w:rPr>
-          <w:sz w:val="24"/>
-          <w:szCs w:val="24"/>
-        </w:rPr>
-        <w:t xml:space="preserve"> can apply for other mosques. Besides, there will also be a donation system for the mosque.</w:t>
+        <w:t xml:space="preserve"> and khadim can apply for other mosques. Besides, there will also be a donation system for the mosque.</w:t>
       </w:r>
       <w:r>
         <w:rPr>
@@ -22668,7 +22412,7 @@
                   <a:bodyPr/>
                   <a:lstStyle/>
                   <a:p>
-                    <a:fld id="{41BA9000-CF52-4ED4-86DC-9360F6140A53}" type="CELLRANGE">
+                    <a:fld id="{1A8BE83E-9FEB-4A4E-A310-F898D2D073B8}" type="CELLRANGE">
                       <a:rPr lang="en-US"/>
                       <a:pPr/>
                       <a:t>[CELLRANGE]</a:t>
@@ -22701,7 +22445,7 @@
                   <a:bodyPr/>
                   <a:lstStyle/>
                   <a:p>
-                    <a:fld id="{81B6D33E-AEBD-4532-80D0-F34834E2C939}" type="CELLRANGE">
+                    <a:fld id="{D2025DFF-D42F-4068-BDDF-6F562A05091B}" type="CELLRANGE">
                       <a:rPr lang="en-US"/>
                       <a:pPr/>
                       <a:t>[CELLRANGE]</a:t>
@@ -22734,7 +22478,7 @@
                   <a:bodyPr/>
                   <a:lstStyle/>
                   <a:p>
-                    <a:fld id="{9E4484D9-66B7-4A33-82AD-338B63252794}" type="CELLRANGE">
+                    <a:fld id="{88B2DBE4-0BC8-4F0B-ABB5-4BBE4171B2E5}" type="CELLRANGE">
                       <a:rPr lang="en-US"/>
                       <a:pPr/>
                       <a:t>[CELLRANGE]</a:t>
@@ -22767,7 +22511,7 @@
                   <a:bodyPr/>
                   <a:lstStyle/>
                   <a:p>
-                    <a:fld id="{4020611D-C81E-4BBD-AA1E-B1C8C1DF6910}" type="CELLRANGE">
+                    <a:fld id="{958F7CD2-B5AD-431C-A6A4-2004A7515573}" type="CELLRANGE">
                       <a:rPr lang="en-US"/>
                       <a:pPr/>
                       <a:t>[CELLRANGE]</a:t>
@@ -22800,7 +22544,7 @@
                   <a:bodyPr/>
                   <a:lstStyle/>
                   <a:p>
-                    <a:fld id="{882679AE-49B1-424E-903D-8B1A7B904214}" type="CELLRANGE">
+                    <a:fld id="{FCB2D8A5-4454-4AF7-BDB3-671A7EE1EBB5}" type="CELLRANGE">
                       <a:rPr lang="en-US"/>
                       <a:pPr/>
                       <a:t>[CELLRANGE]</a:t>
@@ -22833,7 +22577,7 @@
                   <a:bodyPr/>
                   <a:lstStyle/>
                   <a:p>
-                    <a:fld id="{A244C448-AEF1-47A3-BF35-2D3D64DCDD59}" type="CELLRANGE">
+                    <a:fld id="{E98B7075-5025-49EA-A0CF-8BE0EEECA4A7}" type="CELLRANGE">
                       <a:rPr lang="en-US"/>
                       <a:pPr/>
                       <a:t>[CELLRANGE]</a:t>
@@ -22866,7 +22610,7 @@
                   <a:bodyPr/>
                   <a:lstStyle/>
                   <a:p>
-                    <a:fld id="{229A587F-2732-4A56-B674-67EEF177C9C7}" type="CELLRANGE">
+                    <a:fld id="{B78B0362-2F90-44CC-9680-19C942BAC2B4}" type="CELLRANGE">
                       <a:rPr lang="en-US"/>
                       <a:pPr/>
                       <a:t>[CELLRANGE]</a:t>
@@ -22899,7 +22643,7 @@
                   <a:bodyPr/>
                   <a:lstStyle/>
                   <a:p>
-                    <a:fld id="{980C220A-FA9A-4F77-9161-942682E32076}" type="CELLRANGE">
+                    <a:fld id="{9B9C84DA-1BA6-4721-B058-1F8B28ED6C0C}" type="CELLRANGE">
                       <a:rPr lang="en-US"/>
                       <a:pPr/>
                       <a:t>[CELLRANGE]</a:t>
@@ -22932,7 +22676,7 @@
                   <a:bodyPr/>
                   <a:lstStyle/>
                   <a:p>
-                    <a:fld id="{157ECC39-A7B1-4762-98C7-E3D89A12C055}" type="CELLRANGE">
+                    <a:fld id="{B46BA17D-4620-4DD7-9730-77C3705BFA78}" type="CELLRANGE">
                       <a:rPr lang="en-US"/>
                       <a:pPr/>
                       <a:t>[CELLRANGE]</a:t>
@@ -22965,7 +22709,7 @@
                   <a:bodyPr/>
                   <a:lstStyle/>
                   <a:p>
-                    <a:fld id="{5EB1D9D9-99F9-4262-9D12-82E1CEBCFDBE}" type="CELLRANGE">
+                    <a:fld id="{BE669CB7-C6EA-4207-8D34-B433BD8A3B2F}" type="CELLRANGE">
                       <a:rPr lang="en-US"/>
                       <a:pPr/>
                       <a:t>[CELLRANGE]</a:t>
@@ -22998,7 +22742,7 @@
                   <a:bodyPr/>
                   <a:lstStyle/>
                   <a:p>
-                    <a:fld id="{71F25329-D04B-45B8-B71A-3F1F172B504A}" type="CELLRANGE">
+                    <a:fld id="{FBB5CFD9-41C9-4854-B5D4-FD04BF5A6E66}" type="CELLRANGE">
                       <a:rPr lang="en-US"/>
                       <a:pPr/>
                       <a:t>[CELLRANGE]</a:t>
@@ -23031,7 +22775,7 @@
                   <a:bodyPr/>
                   <a:lstStyle/>
                   <a:p>
-                    <a:fld id="{CD622DD3-C767-4890-A738-E972671692AD}" type="CELLRANGE">
+                    <a:fld id="{533732A7-2A31-4BA1-A003-2E4D5CD761CC}" type="CELLRANGE">
                       <a:rPr lang="en-US"/>
                       <a:pPr/>
                       <a:t>[CELLRANGE]</a:t>
@@ -23064,7 +22808,7 @@
                   <a:bodyPr/>
                   <a:lstStyle/>
                   <a:p>
-                    <a:fld id="{E4BF26B5-5639-4753-8FA4-02E023F94D20}" type="CELLRANGE">
+                    <a:fld id="{3CE9C502-4FA0-4552-912F-853A06CAD491}" type="CELLRANGE">
                       <a:rPr lang="en-US"/>
                       <a:pPr/>
                       <a:t>[CELLRANGE]</a:t>
@@ -23097,7 +22841,7 @@
                   <a:bodyPr/>
                   <a:lstStyle/>
                   <a:p>
-                    <a:fld id="{722EF8DE-A89A-4591-AC0B-636BB333A030}" type="CELLRANGE">
+                    <a:fld id="{8996DDFE-598F-4B11-B917-08DE09014D48}" type="CELLRANGE">
                       <a:rPr lang="en-US"/>
                       <a:pPr/>
                       <a:t>[CELLRANGE]</a:t>
@@ -23763,7 +23507,7 @@
                   <a:bodyPr/>
                   <a:lstStyle/>
                   <a:p>
-                    <a:fld id="{164D3596-20ED-4D6F-88F2-56E635CBBE98}" type="CELLRANGE">
+                    <a:fld id="{C2916107-CAC6-435F-B593-D5BFE57DD0E7}" type="CELLRANGE">
                       <a:rPr lang="en-US"/>
                       <a:pPr/>
                       <a:t>[CELLRANGE]</a:t>
@@ -23797,7 +23541,7 @@
                   <a:bodyPr/>
                   <a:lstStyle/>
                   <a:p>
-                    <a:fld id="{506DAC2B-FA08-4FF8-B0F2-73035005D281}" type="CELLRANGE">
+                    <a:fld id="{A7B5890A-F024-41DC-8742-D1DAC407F1F6}" type="CELLRANGE">
                       <a:rPr lang="en-US"/>
                       <a:pPr/>
                       <a:t>[CELLRANGE]</a:t>
@@ -23831,7 +23575,7 @@
                   <a:bodyPr/>
                   <a:lstStyle/>
                   <a:p>
-                    <a:fld id="{D444FEDE-98E7-42CD-AAC9-30A69DB19770}" type="CELLRANGE">
+                    <a:fld id="{8EAE3DCE-D777-4678-8E68-96BA9E3D753E}" type="CELLRANGE">
                       <a:rPr lang="en-US"/>
                       <a:pPr/>
                       <a:t>[CELLRANGE]</a:t>
@@ -23865,7 +23609,7 @@
                   <a:bodyPr/>
                   <a:lstStyle/>
                   <a:p>
-                    <a:fld id="{4C25120F-0614-40C2-8F5F-E9C1108F3B00}" type="CELLRANGE">
+                    <a:fld id="{8A4E6212-AFBA-4715-94A6-C1D4205C60A8}" type="CELLRANGE">
                       <a:rPr lang="en-US"/>
                       <a:pPr/>
                       <a:t>[CELLRANGE]</a:t>
@@ -23899,7 +23643,7 @@
                   <a:bodyPr/>
                   <a:lstStyle/>
                   <a:p>
-                    <a:fld id="{BB55183D-2FE7-4A53-AB01-1076266AC54B}" type="CELLRANGE">
+                    <a:fld id="{33FF91E0-B808-461C-8085-668B7B5902FF}" type="CELLRANGE">
                       <a:rPr lang="en-US"/>
                       <a:pPr/>
                       <a:t>[CELLRANGE]</a:t>
@@ -23933,7 +23677,7 @@
                   <a:bodyPr/>
                   <a:lstStyle/>
                   <a:p>
-                    <a:fld id="{A3614F23-146C-41A2-BE9E-5EC48E5D0D36}" type="CELLRANGE">
+                    <a:fld id="{C4A837B2-3C9C-4557-9BA9-D693C40D0A59}" type="CELLRANGE">
                       <a:rPr lang="en-US"/>
                       <a:pPr/>
                       <a:t>[CELLRANGE]</a:t>
@@ -23967,7 +23711,7 @@
                   <a:bodyPr/>
                   <a:lstStyle/>
                   <a:p>
-                    <a:fld id="{4774BA5E-411E-42AF-8103-7159A235A7B9}" type="CELLRANGE">
+                    <a:fld id="{5999C8CA-E14C-4EE6-BE6F-246C952A962A}" type="CELLRANGE">
                       <a:rPr lang="en-US"/>
                       <a:pPr/>
                       <a:t>[CELLRANGE]</a:t>
@@ -24001,7 +23745,7 @@
                   <a:bodyPr/>
                   <a:lstStyle/>
                   <a:p>
-                    <a:fld id="{8E5AA1AC-FA8D-47E9-9DA7-B7811582FB4B}" type="CELLRANGE">
+                    <a:fld id="{28889471-9ED2-4428-B77D-92D50D3F1CD6}" type="CELLRANGE">
                       <a:rPr lang="en-US"/>
                       <a:pPr/>
                       <a:t>[CELLRANGE]</a:t>
@@ -26215,6 +25959,10 @@
 </file>
 
 <file path=customXml/item1.xml><?xml version="1.0" encoding="utf-8"?>
+<b:Sources xmlns:b="http://schemas.openxmlformats.org/officeDocument/2006/bibliography" xmlns="http://schemas.openxmlformats.org/officeDocument/2006/bibliography" SelectedStyle="\APASixthEditionOfficeOnline.xsl" StyleName="APA" Version="6"/>
+</file>
+
+<file path=customXml/item2.xml><?xml version="1.0" encoding="utf-8"?>
 <ct:contentTypeSchema xmlns:ct="http://schemas.microsoft.com/office/2006/metadata/contentType" xmlns:ma="http://schemas.microsoft.com/office/2006/metadata/properties/metaAttributes" ct:_="" ma:_="" ma:contentTypeName="Document" ma:contentTypeID="0x010100C967D0A6E63E4B46B678736DED27805B" ma:contentTypeVersion="5" ma:contentTypeDescription="Create a new document." ma:contentTypeScope="" ma:versionID="38c1e18fdf2ebdb5ce693b39421f2a5b">
   <xsd:schema xmlns:xsd="http://www.w3.org/2001/XMLSchema" xmlns:xs="http://www.w3.org/2001/XMLSchema" xmlns:p="http://schemas.microsoft.com/office/2006/metadata/properties" xmlns:ns2="47076f12-a4f8-4a13-afad-37767ac5f69d" targetNamespace="http://schemas.microsoft.com/office/2006/metadata/properties" ma:root="true" ma:fieldsID="3b9a4d920f5d89cfd45eb37db0e9639c" ns2:_="">
     <xsd:import namespace="47076f12-a4f8-4a13-afad-37767ac5f69d"/>
@@ -26366,10 +26114,6 @@
 </ct:contentTypeSchema>
 </file>
 
-<file path=customXml/item2.xml><?xml version="1.0" encoding="utf-8"?>
-<b:Sources xmlns:b="http://schemas.openxmlformats.org/officeDocument/2006/bibliography" xmlns="http://schemas.openxmlformats.org/officeDocument/2006/bibliography" SelectedStyle="\APASixthEditionOfficeOnline.xsl" StyleName="APA" Version="6"/>
-</file>
-
 <file path=customXml/item3.xml><?xml version="1.0" encoding="utf-8"?>
 <?mso-contentType ?>
 <FormTemplates xmlns="http://schemas.microsoft.com/sharepoint/v3/contenttype/forms">
@@ -26380,6 +26124,14 @@
 </file>
 
 <file path=customXml/itemProps1.xml><?xml version="1.0" encoding="utf-8"?>
+<ds:datastoreItem xmlns:ds="http://schemas.openxmlformats.org/officeDocument/2006/customXml" ds:itemID="{4E94B567-8C65-4B66-A83D-3F7008AC2BDE}">
+  <ds:schemaRefs>
+    <ds:schemaRef ds:uri="http://schemas.openxmlformats.org/officeDocument/2006/bibliography"/>
+  </ds:schemaRefs>
+</ds:datastoreItem>
+</file>
+
+<file path=customXml/itemProps2.xml><?xml version="1.0" encoding="utf-8"?>
 <ds:datastoreItem xmlns:ds="http://schemas.openxmlformats.org/officeDocument/2006/customXml" ds:itemID="{A0AE214E-6C03-433E-B70D-C1CD323505B1}">
   <ds:schemaRefs>
     <ds:schemaRef ds:uri="http://schemas.microsoft.com/office/2006/metadata/contentType"/>
@@ -26397,14 +26149,6 @@
 </ds:datastoreItem>
 </file>
 
-<file path=customXml/itemProps2.xml><?xml version="1.0" encoding="utf-8"?>
-<ds:datastoreItem xmlns:ds="http://schemas.openxmlformats.org/officeDocument/2006/customXml" ds:itemID="{4E94B567-8C65-4B66-A83D-3F7008AC2BDE}">
-  <ds:schemaRefs>
-    <ds:schemaRef ds:uri="http://schemas.openxmlformats.org/officeDocument/2006/bibliography"/>
-  </ds:schemaRefs>
-</ds:datastoreItem>
-</file>
-
 <file path=customXml/itemProps3.xml><?xml version="1.0" encoding="utf-8"?>
 <ds:datastoreItem xmlns:ds="http://schemas.openxmlformats.org/officeDocument/2006/customXml" ds:itemID="{69797680-D49E-4D6E-B58C-8054112A2449}">
   <ds:schemaRefs>

</xml_diff>